<commit_message>
Revert "Merge branch 'main' of https://github.com/tmkttmkt/tet"
This reverts commit bb3fcc7c5a443ff766632861b01c06faa6ff87d9, reversing
changes made to 0f894dd835066629e8ab613bf65e895dcd57a6a4.
</commit_message>
<xml_diff>
--- a/実物/ゲームストーリー/ゲームストーリー.docx
+++ b/実物/ゲームストーリー/ゲームストーリー.docx
@@ -1066,6 +1066,11 @@
       </w:r>
     </w:p>
     <w:p>
+      <w:pPr>
+        <w:rPr>
+          <w:rFonts w:hint="eastAsia"/>
+        </w:rPr>
+      </w:pPr>
       <w:r>
         <w:rPr>
           <w:rFonts w:hint="eastAsia"/>
@@ -1091,555 +1096,191 @@
           <w:rStyle w:val="2"/>
         </w:rPr>
       </w:pPr>
-    </w:p>
-    <w:p>
-      <w:pPr>
-        <w:rPr>
-          <w:rFonts w:ascii="AR Pゴシック体S" w:eastAsia="AR Pゴシック体S" w:hAnsi="AR Pゴシック体S"/>
-        </w:rPr>
-      </w:pPr>
-      <w:r>
-        <w:rPr>
-          <w:rFonts w:ascii="AR Pゴシック体S" w:eastAsia="AR Pゴシック体S" w:hAnsi="AR Pゴシック体S" w:hint="eastAsia"/>
-        </w:rPr>
-        <w:t>鍵２つ</w:t>
-      </w:r>
-      <w:r>
-        <w:rPr>
-          <w:rFonts w:ascii="AR Pゴシック体S" w:eastAsia="AR Pゴシック体S" w:hAnsi="AR Pゴシック体S" w:hint="eastAsia"/>
-        </w:rPr>
-        <w:t>目の</w:t>
-      </w:r>
-      <w:r>
-        <w:rPr>
-          <w:rFonts w:ascii="AR Pゴシック体S" w:eastAsia="AR Pゴシック体S" w:hAnsi="AR Pゴシック体S" w:hint="eastAsia"/>
-        </w:rPr>
-        <w:t>鍵の</w:t>
-      </w:r>
-      <w:r>
-        <w:rPr>
-          <w:rFonts w:ascii="AR Pゴシック体S" w:eastAsia="AR Pゴシック体S" w:hAnsi="AR Pゴシック体S" w:hint="eastAsia"/>
-        </w:rPr>
-        <w:t>場所につい</w:t>
-      </w:r>
-      <w:r>
-        <w:rPr>
-          <w:rFonts w:ascii="AR Pゴシック体S" w:eastAsia="AR Pゴシック体S" w:hAnsi="AR Pゴシック体S" w:hint="eastAsia"/>
-        </w:rPr>
-        <w:t>た</w:t>
-      </w:r>
-    </w:p>
-    <w:p/>
-    <w:p>
+      <w:r>
+        <w:rPr>
+          <w:rStyle w:val="2"/>
+          <w:rFonts w:hint="eastAsia"/>
+        </w:rPr>
+        <w:t xml:space="preserve">　　　　　　　　　　　　　　　｜</w:t>
+      </w:r>
+    </w:p>
+    <w:p>
+      <w:pPr>
+        <w:rPr>
+          <w:rStyle w:val="2"/>
+        </w:rPr>
+      </w:pPr>
+      <w:r>
+        <w:rPr>
+          <w:rStyle w:val="2"/>
+          <w:rFonts w:hint="eastAsia"/>
+        </w:rPr>
+        <w:t xml:space="preserve">　　　　　　　　　　　　　　　｜</w:t>
+      </w:r>
+      <w:r>
+        <w:rPr>
+          <w:rStyle w:val="2"/>
+          <w:rFonts w:hint="eastAsia"/>
+        </w:rPr>
+        <w:t>1Ｆ2</w:t>
+      </w:r>
+      <w:r>
+        <w:rPr>
+          <w:rStyle w:val="2"/>
+        </w:rPr>
+        <w:t>Fで</w:t>
+      </w:r>
+      <w:r>
+        <w:rPr>
+          <w:rStyle w:val="2"/>
+          <w:rFonts w:hint="eastAsia"/>
+        </w:rPr>
+        <w:t>カギをゲット</w:t>
+      </w:r>
+    </w:p>
+    <w:p>
+      <w:pPr>
+        <w:rPr>
+          <w:rStyle w:val="2"/>
+          <w:rFonts w:hint="eastAsia"/>
+        </w:rPr>
+      </w:pPr>
+      <w:r>
+        <w:rPr>
+          <w:rStyle w:val="2"/>
+          <w:rFonts w:hint="eastAsia"/>
+        </w:rPr>
+        <w:t xml:space="preserve">　　　　　　　　　　　　　　　↓</w:t>
+      </w:r>
+    </w:p>
+    <w:p>
+      <w:r>
+        <w:rPr>
+          <w:rFonts w:hint="eastAsia"/>
+        </w:rPr>
+        <w:t>鍵１つ目の場所につい</w:t>
+      </w:r>
+      <w:r>
+        <w:rPr>
+          <w:rFonts w:hint="eastAsia"/>
+        </w:rPr>
+        <w:t>た（）</w:t>
+      </w:r>
+    </w:p>
+    <w:p>
+      <w:pPr>
+        <w:rPr>
+          <w:rFonts w:hint="eastAsia"/>
+        </w:rPr>
+      </w:pPr>
       <w:r>
         <w:rPr>
           <w:rFonts w:hint="eastAsia"/>
         </w:rPr>
         <w:t>セリフ①</w:t>
-      </w:r>
-    </w:p>
-    <w:p>
-      <w:r>
-        <w:rPr>
-          <w:rFonts w:hint="eastAsia"/>
-        </w:rPr>
-        <w:t>（あれ、なんだ、このチェストは、パスワードがかかっていて開かない）</w:t>
-      </w:r>
-    </w:p>
-    <w:p>
-      <w:r>
-        <w:rPr>
-          <w:rFonts w:hint="eastAsia"/>
-        </w:rPr>
-        <w:t>セリフ②</w:t>
-      </w:r>
-    </w:p>
-    <w:p>
-      <w:r>
-        <w:rPr>
-          <w:rFonts w:hint="eastAsia"/>
-        </w:rPr>
-        <w:t>（さっきはよく見ていなかったが、このチェストにもしかしたら、鍵が隠されているかもしれない）</w:t>
-      </w:r>
-    </w:p>
-    <w:p>
-      <w:r>
-        <w:rPr>
-          <w:rFonts w:hint="eastAsia"/>
-        </w:rPr>
-        <w:t>セリフ③</w:t>
-      </w:r>
-    </w:p>
-    <w:p>
-      <w:r>
-        <w:rPr>
-          <w:rFonts w:hint="eastAsia"/>
-        </w:rPr>
-        <w:t>（どこかに、パスワード</w:t>
-      </w:r>
-      <w:r>
-        <w:rPr>
-          <w:rFonts w:hint="eastAsia"/>
-        </w:rPr>
-        <w:t>？</w:t>
-      </w:r>
-      <w:r>
-        <w:rPr>
-          <w:rFonts w:hint="eastAsia"/>
-        </w:rPr>
-        <w:t>それがわかりそうなものはないだろうか？）</w:t>
-      </w:r>
-    </w:p>
-    <w:p>
-      <w:pPr>
-        <w:rPr>
-          <w:rStyle w:val="2"/>
-        </w:rPr>
-      </w:pPr>
-    </w:p>
-    <w:p/>
-    <w:p>
-      <w:pPr>
-        <w:rPr>
-          <w:rFonts w:ascii="AR Pゴシック体S" w:eastAsia="AR Pゴシック体S" w:hAnsi="AR Pゴシック体S"/>
-        </w:rPr>
-      </w:pPr>
-      <w:r>
-        <w:rPr>
-          <w:rFonts w:ascii="AR Pゴシック体S" w:eastAsia="AR Pゴシック体S" w:hAnsi="AR Pゴシック体S" w:hint="eastAsia"/>
-        </w:rPr>
-        <w:lastRenderedPageBreak/>
-        <w:t>鍵１</w:t>
-      </w:r>
-      <w:r>
-        <w:rPr>
-          <w:rFonts w:ascii="AR Pゴシック体S" w:eastAsia="AR Pゴシック体S" w:hAnsi="AR Pゴシック体S" w:hint="eastAsia"/>
-        </w:rPr>
-        <w:t>つ目の</w:t>
-      </w:r>
-      <w:r>
-        <w:rPr>
-          <w:rFonts w:ascii="AR Pゴシック体S" w:eastAsia="AR Pゴシック体S" w:hAnsi="AR Pゴシック体S" w:hint="eastAsia"/>
-        </w:rPr>
-        <w:t>鍵</w:t>
-      </w:r>
-      <w:r>
-        <w:rPr>
-          <w:rFonts w:ascii="AR Pゴシック体S" w:eastAsia="AR Pゴシック体S" w:hAnsi="AR Pゴシック体S" w:hint="eastAsia"/>
-        </w:rPr>
-        <w:t>場所についた</w:t>
-      </w:r>
-    </w:p>
-    <w:p>
-      <w:r>
-        <w:rPr>
-          <w:rFonts w:hint="eastAsia"/>
-        </w:rPr>
-        <w:t>セリフ①</w:t>
-      </w:r>
-    </w:p>
-    <w:p>
-      <w:r>
-        <w:rPr>
-          <w:rFonts w:hint="eastAsia"/>
-        </w:rPr>
-        <w:t>（おや、ゲーム？さっきまで動いてなかったと思うが、どうやら遊べるみたいだ）</w:t>
-      </w:r>
-    </w:p>
-    <w:p>
-      <w:pPr>
-        <w:rPr>
-          <w:rFonts w:ascii="AR Pゴシック体S" w:eastAsia="AR Pゴシック体S" w:hAnsi="AR Pゴシック体S"/>
-        </w:rPr>
-      </w:pPr>
-      <w:r>
-        <w:rPr>
-          <w:rFonts w:ascii="AR Pゴシック体S" w:eastAsia="AR Pゴシック体S" w:hAnsi="AR Pゴシック体S" w:hint="eastAsia"/>
-        </w:rPr>
-        <w:t>鍵１つ目の鍵</w:t>
-      </w:r>
-      <w:r>
-        <w:rPr>
-          <w:rFonts w:ascii="AR Pゴシック体S" w:eastAsia="AR Pゴシック体S" w:hAnsi="AR Pゴシック体S" w:hint="eastAsia"/>
-        </w:rPr>
-        <w:t>ミニゲームクリア</w:t>
-      </w:r>
-    </w:p>
-    <w:p>
-      <w:r>
-        <w:rPr>
-          <w:rFonts w:hint="eastAsia"/>
-        </w:rPr>
-        <w:t>セリフ①</w:t>
-      </w:r>
-    </w:p>
-    <w:p>
-      <w:r>
-        <w:rPr>
-          <w:rFonts w:hint="eastAsia"/>
-        </w:rPr>
-        <w:t>（あ、ゲームをクリアしたら、天井から何かが落ちてきた）</w:t>
-      </w:r>
-    </w:p>
-    <w:p>
-      <w:r>
-        <w:rPr>
-          <w:rFonts w:hint="eastAsia"/>
-        </w:rPr>
-        <w:t>セリフ②</w:t>
-      </w:r>
-    </w:p>
-    <w:p>
-      <w:r>
-        <w:rPr>
-          <w:rFonts w:hint="eastAsia"/>
-        </w:rPr>
-        <w:t>（！！鍵のパーツじゃないかこれは？、）</w:t>
-      </w:r>
-    </w:p>
-    <w:p>
-      <w:r>
-        <w:rPr>
-          <w:rFonts w:hint="eastAsia"/>
-        </w:rPr>
-        <w:t>セリフ③</w:t>
-      </w:r>
-    </w:p>
-    <w:p>
-      <w:r>
-        <w:rPr>
-          <w:rFonts w:hint="eastAsia"/>
-        </w:rPr>
-        <w:t>（ん？ゲーム画面にも何か表示された、２０２５？、今の西暦か？）</w:t>
-      </w:r>
-    </w:p>
-    <w:p>
-      <w:r>
-        <w:rPr>
-          <w:rFonts w:hint="eastAsia"/>
-        </w:rPr>
-        <w:t>セリフ④</w:t>
-      </w:r>
-    </w:p>
-    <w:p>
-      <w:r>
-        <w:rPr>
-          <w:rFonts w:hint="eastAsia"/>
-        </w:rPr>
-        <w:t>（とにかく進展があってよかった、この調子で探索してみよう）</w:t>
-      </w:r>
-    </w:p>
-    <w:p>
-      <w:pPr>
-        <w:rPr>
-          <w:rFonts w:ascii="AR Pゴシック体S" w:eastAsia="AR Pゴシック体S" w:hAnsi="AR Pゴシック体S"/>
-        </w:rPr>
-      </w:pPr>
-      <w:r>
-        <w:rPr>
-          <w:rFonts w:ascii="AR Pゴシック体S" w:eastAsia="AR Pゴシック体S" w:hAnsi="AR Pゴシック体S" w:hint="eastAsia"/>
-        </w:rPr>
-        <w:t>鍵２</w:t>
       </w:r>
       <w:bookmarkStart w:id="0" w:name="_GoBack"/>
       <w:bookmarkEnd w:id="0"/>
-      <w:r>
-        <w:rPr>
-          <w:rFonts w:ascii="AR Pゴシック体S" w:eastAsia="AR Pゴシック体S" w:hAnsi="AR Pゴシック体S" w:hint="eastAsia"/>
-        </w:rPr>
-        <w:t>つ目鍵ゲット</w:t>
-      </w:r>
-    </w:p>
-    <w:p>
-      <w:r>
-        <w:rPr>
-          <w:rFonts w:hint="eastAsia"/>
-        </w:rPr>
-        <w:t>セリフ①</w:t>
-      </w:r>
-    </w:p>
-    <w:p>
-      <w:r>
-        <w:rPr>
-          <w:rFonts w:hint="eastAsia"/>
-        </w:rPr>
-        <w:t>（あ、チェストが開いた！、中には何が入っているのだろう）</w:t>
-      </w:r>
-    </w:p>
-    <w:p>
-      <w:r>
-        <w:rPr>
-          <w:rFonts w:hint="eastAsia"/>
-        </w:rPr>
-        <w:t>セリフ②</w:t>
-      </w:r>
-    </w:p>
-    <w:p>
-      <w:r>
-        <w:rPr>
-          <w:rFonts w:hint="eastAsia"/>
-        </w:rPr>
-        <w:t>（！！鍵のパーツだ、これで鍵のパーツが２つ手に入った、）</w:t>
-      </w:r>
-    </w:p>
-    <w:p>
-      <w:r>
-        <w:rPr>
-          <w:rFonts w:hint="eastAsia"/>
-        </w:rPr>
-        <w:t>セリフ③</w:t>
-      </w:r>
-    </w:p>
-    <w:p>
-      <w:r>
-        <w:rPr>
-          <w:rFonts w:hint="eastAsia"/>
-        </w:rPr>
-        <w:t>（だけど、今回は、合体させるためにはもう一つ、くっつけれそうな道具が必要かもしれない）</w:t>
-      </w:r>
-    </w:p>
-    <w:p>
-      <w:r>
-        <w:rPr>
-          <w:rFonts w:hint="eastAsia"/>
-        </w:rPr>
-        <w:t>セリフ④</w:t>
-      </w:r>
-    </w:p>
-    <w:p>
-      <w:r>
-        <w:rPr>
-          <w:rFonts w:hint="eastAsia"/>
-        </w:rPr>
-        <w:t>（それらしきものはないかな・・・・・・・・・・・・・・・・・・）</w:t>
-      </w:r>
-    </w:p>
-    <w:p/>
-    <w:p>
-      <w:pPr>
-        <w:rPr>
-          <w:rFonts w:ascii="AR Pゴシック体S" w:eastAsia="AR Pゴシック体S" w:hAnsi="AR Pゴシック体S"/>
-        </w:rPr>
-      </w:pPr>
-      <w:r>
-        <w:rPr>
-          <w:rFonts w:ascii="AR Pゴシック体S" w:eastAsia="AR Pゴシック体S" w:hAnsi="AR Pゴシック体S" w:hint="eastAsia"/>
-        </w:rPr>
-        <w:t>アロンアルファ</w:t>
-      </w:r>
-    </w:p>
-    <w:p/>
-    <w:p>
-      <w:r>
-        <w:rPr>
-          <w:rFonts w:hint="eastAsia"/>
-        </w:rPr>
-        <w:t>セリフ①</w:t>
-      </w:r>
-    </w:p>
-    <w:p>
-      <w:pPr>
-        <w:pStyle w:val="a9"/>
-        <w:ind w:leftChars="0" w:left="360"/>
-      </w:pPr>
-      <w:r>
-        <w:rPr>
-          <w:rFonts w:hint="eastAsia"/>
-        </w:rPr>
-        <w:t>（あれ、チェストが開いている！、中には何だろう、何が入っているんだ？）</w:t>
-      </w:r>
-    </w:p>
-    <w:p>
-      <w:r>
-        <w:rPr>
-          <w:rFonts w:hint="eastAsia"/>
-        </w:rPr>
-        <w:t>セリフ②</w:t>
-      </w:r>
-    </w:p>
-    <w:p>
-      <w:pPr>
-        <w:pStyle w:val="a9"/>
-        <w:ind w:leftChars="0" w:left="360"/>
-      </w:pPr>
-      <w:r>
-        <w:rPr>
-          <w:rFonts w:hint="eastAsia"/>
-        </w:rPr>
-        <w:t>（が論アルファ？、何かくっつけることができそうだ、使えるかもしれないから持っておこう）</w:t>
-      </w:r>
-    </w:p>
-    <w:p>
-      <w:r>
-        <w:rPr>
-          <w:rFonts w:hint="eastAsia"/>
-        </w:rPr>
-        <w:t>合体して、出口の鍵ゲット</w:t>
-      </w:r>
-    </w:p>
-    <w:p>
-      <w:r>
-        <w:rPr>
-          <w:rFonts w:hint="eastAsia"/>
-        </w:rPr>
-        <w:t>セリフ①</w:t>
-      </w:r>
-    </w:p>
-    <w:p>
-      <w:r>
-        <w:rPr>
-          <w:rFonts w:hint="eastAsia"/>
-        </w:rPr>
-        <w:t>（お！、今持っているアイテムを使って、鍵を作ることができた！）</w:t>
-      </w:r>
-    </w:p>
-    <w:p>
-      <w:r>
-        <w:rPr>
-          <w:rFonts w:hint="eastAsia"/>
-        </w:rPr>
-        <w:t>セリフ②</w:t>
-      </w:r>
-    </w:p>
-    <w:p>
-      <w:r>
-        <w:rPr>
-          <w:rFonts w:hint="eastAsia"/>
-        </w:rPr>
-        <w:t>（おそらく、これは出口の鍵だ</w:t>
-      </w:r>
-      <w:r>
-        <w:rPr>
-          <w:rFonts w:hint="eastAsia"/>
-        </w:rPr>
-        <w:t>！これを使えば出口に出れるかもしれない</w:t>
-      </w:r>
-      <w:r>
-        <w:rPr>
-          <w:rFonts w:hint="eastAsia"/>
-        </w:rPr>
-        <w:t>）</w:t>
-      </w:r>
-    </w:p>
-    <w:p>
-      <w:r>
-        <w:rPr>
-          <w:rFonts w:hint="eastAsia"/>
-        </w:rPr>
-        <w:t>セリフ③</w:t>
-      </w:r>
-    </w:p>
-    <w:p>
-      <w:r>
-        <w:rPr>
+    </w:p>
+    <w:p>
+      <w:r>
+        <w:rPr>
+          <w:rFonts w:hint="eastAsia"/>
+        </w:rPr>
+        <w:t>（あれ、なんだ、このチェストは、パスワードがかかっていて開かない）</w:t>
+      </w:r>
+    </w:p>
+    <w:p>
+      <w:pPr>
+        <w:rPr>
+          <w:rFonts w:hint="eastAsia"/>
+        </w:rPr>
+      </w:pPr>
+      <w:r>
+        <w:rPr>
+          <w:rFonts w:hint="eastAsia"/>
+        </w:rPr>
+        <w:t>セリフ</w:t>
+      </w:r>
+      <w:r>
+        <w:rPr>
+          <w:rFonts w:hint="eastAsia"/>
+        </w:rPr>
+        <w:t>②</w:t>
+      </w:r>
+    </w:p>
+    <w:p>
+      <w:r>
+        <w:rPr>
+          <w:rFonts w:hint="eastAsia"/>
+        </w:rPr>
+        <w:t>（さっきはよく見ていなかったが、このチェストにもしかしたら、鍵が隠されているかもしれない）</w:t>
+      </w:r>
+    </w:p>
+    <w:p>
+      <w:pPr>
+        <w:rPr>
+          <w:rFonts w:hint="eastAsia"/>
+        </w:rPr>
+      </w:pPr>
+      <w:r>
+        <w:rPr>
+          <w:rFonts w:hint="eastAsia"/>
+        </w:rPr>
+        <w:t>セリフ</w:t>
+      </w:r>
+      <w:r>
+        <w:rPr>
+          <w:rFonts w:hint="eastAsia"/>
+        </w:rPr>
+        <w:t>③</w:t>
+      </w:r>
+    </w:p>
+    <w:p>
+      <w:pPr>
+        <w:rPr>
+          <w:rFonts w:hint="eastAsia"/>
+        </w:rPr>
+      </w:pPr>
+      <w:r>
+        <w:rPr>
+          <w:rFonts w:hint="eastAsia"/>
+        </w:rPr>
+        <w:t>（どこかに、パスワード</w:t>
+      </w:r>
+      <w:r>
+        <w:rPr>
+          <w:rFonts w:hint="eastAsia"/>
+        </w:rPr>
+        <w:t>？</w:t>
+      </w:r>
+      <w:r>
+        <w:rPr>
+          <w:rFonts w:hint="eastAsia"/>
+        </w:rPr>
+        <w:t>それがわかりそうなものはないだろうか？）</w:t>
+      </w:r>
+    </w:p>
+    <w:p>
+      <w:pPr>
+        <w:rPr>
+          <w:rStyle w:val="2"/>
+          <w:rFonts w:hint="eastAsia"/>
+        </w:rPr>
+      </w:pPr>
+    </w:p>
+    <w:p>
+      <w:pPr>
+        <w:rPr>
+          <w:rStyle w:val="a4"/>
+        </w:rPr>
+      </w:pPr>
+      <w:r>
+        <w:rPr>
+          <w:rStyle w:val="a4"/>
           <w:rFonts w:hint="eastAsia"/>
         </w:rPr>
         <w:lastRenderedPageBreak/>
-        <w:t>（なんだろう！、建物内が騒がしくなった、さっきいた恐竜が暴れだしたのか？なんだ？）</w:t>
-      </w:r>
-    </w:p>
-    <w:p>
-      <w:r>
-        <w:rPr>
-          <w:rFonts w:hint="eastAsia"/>
-        </w:rPr>
-        <w:t>セリフ④</w:t>
-      </w:r>
-    </w:p>
-    <w:p>
-      <w:r>
-        <w:rPr>
-          <w:rFonts w:hint="eastAsia"/>
-        </w:rPr>
-        <w:t>（とりあえず出口に向かって急ごう、確か出口は１Ｆにあったはず、急いで向かおう！）</w:t>
-      </w:r>
-    </w:p>
-    <w:p>
-      <w:pPr>
-        <w:rPr>
-          <w:rStyle w:val="2"/>
-        </w:rPr>
-      </w:pPr>
-      <w:r>
-        <w:rPr>
-          <w:rStyle w:val="2"/>
-          <w:rFonts w:hint="eastAsia"/>
-        </w:rPr>
-        <w:t xml:space="preserve">　　　　　　　　　　　　　　　｜</w:t>
-      </w:r>
-    </w:p>
-    <w:p>
-      <w:pPr>
-        <w:rPr>
-          <w:rStyle w:val="2"/>
-        </w:rPr>
-      </w:pPr>
-      <w:r>
-        <w:rPr>
-          <w:rStyle w:val="2"/>
-          <w:rFonts w:hint="eastAsia"/>
-        </w:rPr>
-        <w:t xml:space="preserve">　　　　　　　　　　　　　　　｜</w:t>
-      </w:r>
-      <w:r>
-        <w:rPr>
-          <w:rStyle w:val="2"/>
-          <w:rFonts w:hint="eastAsia"/>
-        </w:rPr>
-        <w:t>1Ｆ2</w:t>
-      </w:r>
-      <w:r>
-        <w:rPr>
-          <w:rStyle w:val="2"/>
-        </w:rPr>
-        <w:t>Fで</w:t>
-      </w:r>
-      <w:r>
-        <w:rPr>
-          <w:rStyle w:val="2"/>
-          <w:rFonts w:hint="eastAsia"/>
-        </w:rPr>
-        <w:t>カギをゲット</w:t>
-      </w:r>
-    </w:p>
-    <w:p>
-      <w:pPr>
-        <w:rPr>
-          <w:rStyle w:val="2"/>
-        </w:rPr>
-      </w:pPr>
-      <w:r>
-        <w:rPr>
-          <w:rStyle w:val="2"/>
-          <w:rFonts w:hint="eastAsia"/>
-        </w:rPr>
-        <w:t xml:space="preserve">　　　　　　　　　　　　　　　↓</w:t>
-      </w:r>
-    </w:p>
-    <w:p>
-      <w:pPr>
-        <w:rPr>
-          <w:rStyle w:val="2"/>
-          <w:b w:val="0"/>
-          <w:bCs w:val="0"/>
-          <w:smallCaps w:val="0"/>
-          <w:color w:val="auto"/>
-          <w:spacing w:val="0"/>
-        </w:rPr>
-      </w:pPr>
-    </w:p>
-    <w:p>
-      <w:pPr>
-        <w:rPr>
-          <w:rStyle w:val="a4"/>
-          <w:rFonts w:ascii="AR Pゴシック体S" w:eastAsia="AR Pゴシック体S" w:hAnsi="AR Pゴシック体S"/>
-        </w:rPr>
-      </w:pPr>
-      <w:r>
-        <w:rPr>
-          <w:rStyle w:val="a4"/>
-          <w:rFonts w:ascii="AR Pゴシック体S" w:eastAsia="AR Pゴシック体S" w:hAnsi="AR Pゴシック体S" w:hint="eastAsia"/>
-        </w:rPr>
         <w:t>「目標：脱出しよう」</w:t>
       </w:r>
     </w:p>
@@ -1746,103 +1387,6 @@
     </w:p>
   </w:footnote>
 </w:footnotes>
-</file>
-
-<file path=word/numbering.xml><?xml version="1.0" encoding="utf-8"?>
-<w:numbering xmlns:wpc="http://schemas.microsoft.com/office/word/2010/wordprocessingCanvas" xmlns:cx="http://schemas.microsoft.com/office/drawing/2014/chartex" xmlns:cx1="http://schemas.microsoft.com/office/drawing/2015/9/8/chartex" xmlns:mc="http://schemas.openxmlformats.org/markup-compatibility/2006" xmlns:o="urn:schemas-microsoft-com:office:office" xmlns:r="http://schemas.openxmlformats.org/officeDocument/2006/relationships" xmlns:m="http://schemas.openxmlformats.org/officeDocument/2006/math" xmlns:v="urn:schemas-microsoft-com:vml" xmlns:wp14="http://schemas.microsoft.com/office/word/2010/wordprocessingDrawing" xmlns:wp="http://schemas.openxmlformats.org/drawingml/2006/wordprocessingDrawing" xmlns:w10="urn:schemas-microsoft-com:office:word" xmlns:w="http://schemas.openxmlformats.org/wordprocessingml/2006/main" xmlns:w14="http://schemas.microsoft.com/office/word/2010/wordml" xmlns:w15="http://schemas.microsoft.com/office/word/2012/wordml" xmlns:w16se="http://schemas.microsoft.com/office/word/2015/wordml/symex" xmlns:wpg="http://schemas.microsoft.com/office/word/2010/wordprocessingGroup" xmlns:wpi="http://schemas.microsoft.com/office/word/2010/wordprocessingInk" xmlns:wne="http://schemas.microsoft.com/office/word/2006/wordml" xmlns:wps="http://schemas.microsoft.com/office/word/2010/wordprocessingShape" mc:Ignorable="w14 w15 w16se wp14">
-  <w:abstractNum w:abstractNumId="0" w15:restartNumberingAfterBreak="0">
-    <w:nsid w:val="7AB70695"/>
-    <w:multiLevelType w:val="hybridMultilevel"/>
-    <w:tmpl w:val="F782D926"/>
-    <w:lvl w:ilvl="0" w:tplc="C30AF72C">
-      <w:start w:val="1"/>
-      <w:numFmt w:val="decimalEnclosedCircle"/>
-      <w:lvlText w:val="%1"/>
-      <w:lvlJc w:val="left"/>
-      <w:pPr>
-        <w:ind w:left="360" w:hanging="360"/>
-      </w:pPr>
-      <w:rPr>
-        <w:rFonts w:hint="default"/>
-      </w:rPr>
-    </w:lvl>
-    <w:lvl w:ilvl="1" w:tplc="04090017" w:tentative="1">
-      <w:start w:val="1"/>
-      <w:numFmt w:val="aiueoFullWidth"/>
-      <w:lvlText w:val="(%2)"/>
-      <w:lvlJc w:val="left"/>
-      <w:pPr>
-        <w:ind w:left="840" w:hanging="420"/>
-      </w:pPr>
-    </w:lvl>
-    <w:lvl w:ilvl="2" w:tplc="04090011" w:tentative="1">
-      <w:start w:val="1"/>
-      <w:numFmt w:val="decimalEnclosedCircle"/>
-      <w:lvlText w:val="%3"/>
-      <w:lvlJc w:val="left"/>
-      <w:pPr>
-        <w:ind w:left="1260" w:hanging="420"/>
-      </w:pPr>
-    </w:lvl>
-    <w:lvl w:ilvl="3" w:tplc="0409000F" w:tentative="1">
-      <w:start w:val="1"/>
-      <w:numFmt w:val="decimal"/>
-      <w:lvlText w:val="%4."/>
-      <w:lvlJc w:val="left"/>
-      <w:pPr>
-        <w:ind w:left="1680" w:hanging="420"/>
-      </w:pPr>
-    </w:lvl>
-    <w:lvl w:ilvl="4" w:tplc="04090017" w:tentative="1">
-      <w:start w:val="1"/>
-      <w:numFmt w:val="aiueoFullWidth"/>
-      <w:lvlText w:val="(%5)"/>
-      <w:lvlJc w:val="left"/>
-      <w:pPr>
-        <w:ind w:left="2100" w:hanging="420"/>
-      </w:pPr>
-    </w:lvl>
-    <w:lvl w:ilvl="5" w:tplc="04090011" w:tentative="1">
-      <w:start w:val="1"/>
-      <w:numFmt w:val="decimalEnclosedCircle"/>
-      <w:lvlText w:val="%6"/>
-      <w:lvlJc w:val="left"/>
-      <w:pPr>
-        <w:ind w:left="2520" w:hanging="420"/>
-      </w:pPr>
-    </w:lvl>
-    <w:lvl w:ilvl="6" w:tplc="0409000F" w:tentative="1">
-      <w:start w:val="1"/>
-      <w:numFmt w:val="decimal"/>
-      <w:lvlText w:val="%7."/>
-      <w:lvlJc w:val="left"/>
-      <w:pPr>
-        <w:ind w:left="2940" w:hanging="420"/>
-      </w:pPr>
-    </w:lvl>
-    <w:lvl w:ilvl="7" w:tplc="04090017" w:tentative="1">
-      <w:start w:val="1"/>
-      <w:numFmt w:val="aiueoFullWidth"/>
-      <w:lvlText w:val="(%8)"/>
-      <w:lvlJc w:val="left"/>
-      <w:pPr>
-        <w:ind w:left="3360" w:hanging="420"/>
-      </w:pPr>
-    </w:lvl>
-    <w:lvl w:ilvl="8" w:tplc="04090011" w:tentative="1">
-      <w:start w:val="1"/>
-      <w:numFmt w:val="decimalEnclosedCircle"/>
-      <w:lvlText w:val="%9"/>
-      <w:lvlJc w:val="left"/>
-      <w:pPr>
-        <w:ind w:left="3780" w:hanging="420"/>
-      </w:pPr>
-    </w:lvl>
-  </w:abstractNum>
-  <w:num w:numId="1">
-    <w:abstractNumId w:val="0"/>
-  </w:num>
-</w:numbering>
 </file>
 
 <file path=word/styles.xml><?xml version="1.0" encoding="utf-8"?>
@@ -2350,16 +1894,6 @@
     <w:uiPriority w:val="99"/>
     <w:rsid w:val="004766A4"/>
   </w:style>
-  <w:style w:type="paragraph" w:styleId="a9">
-    <w:name w:val="List Paragraph"/>
-    <w:basedOn w:val="a"/>
-    <w:uiPriority w:val="34"/>
-    <w:qFormat/>
-    <w:rsid w:val="00F77037"/>
-    <w:pPr>
-      <w:ind w:leftChars="400" w:left="840"/>
-    </w:pPr>
-  </w:style>
 </w:styles>
 </file>
 

</xml_diff>